<commit_message>
Sanity tests added. Ready for approval (release 2017.5.0)
</commit_message>
<xml_diff>
--- a/Documents/External/Common/BLL000003_Test Protocol BlueLib.docx
+++ b/Documents/External/Common/BLL000003_Test Protocol BlueLib.docx
@@ -33,8 +33,6 @@
       <w:r>
         <w:br w:type="page"/>
       </w:r>
-      <w:bookmarkStart w:id="2" w:name="_GoBack"/>
-      <w:bookmarkEnd w:id="2"/>
     </w:p>
     <w:p>
       <w:pPr>
@@ -67,7 +65,7 @@
       <w:r>
         <w:fldChar w:fldCharType="separate"/>
       </w:r>
-      <w:hyperlink w:anchor="_Toc499286635" w:history="1">
+      <w:hyperlink w:anchor="_Toc499641483" w:history="1">
         <w:r>
           <w:rPr>
             <w:rStyle w:val="Hyperlink"/>
@@ -112,7 +110,7 @@
             <w:noProof/>
             <w:webHidden/>
           </w:rPr>
-          <w:instrText xml:space="preserve"> PAGEREF _Toc499286635 \h </w:instrText>
+          <w:instrText xml:space="preserve"> PAGEREF _Toc499641483 \h </w:instrText>
         </w:r>
         <w:r>
           <w:rPr>
@@ -158,7 +156,7 @@
           <w:lang w:val="en-GB" w:eastAsia="en-GB"/>
         </w:rPr>
       </w:pPr>
-      <w:hyperlink w:anchor="_Toc499286636" w:history="1">
+      <w:hyperlink w:anchor="_Toc499641484" w:history="1">
         <w:r>
           <w:rPr>
             <w:rStyle w:val="Hyperlink"/>
@@ -202,7 +200,7 @@
             <w:noProof/>
             <w:webHidden/>
           </w:rPr>
-          <w:instrText xml:space="preserve"> PAGEREF _Toc499286636 \h </w:instrText>
+          <w:instrText xml:space="preserve"> PAGEREF _Toc499641484 \h </w:instrText>
         </w:r>
         <w:r>
           <w:rPr>
@@ -248,7 +246,7 @@
           <w:lang w:val="en-GB" w:eastAsia="en-GB"/>
         </w:rPr>
       </w:pPr>
-      <w:hyperlink w:anchor="_Toc499286637" w:history="1">
+      <w:hyperlink w:anchor="_Toc499641485" w:history="1">
         <w:r>
           <w:rPr>
             <w:rStyle w:val="Hyperlink"/>
@@ -293,7 +291,7 @@
             <w:noProof/>
             <w:webHidden/>
           </w:rPr>
-          <w:instrText xml:space="preserve"> PAGEREF _Toc499286637 \h </w:instrText>
+          <w:instrText xml:space="preserve"> PAGEREF _Toc499641485 \h </w:instrText>
         </w:r>
         <w:r>
           <w:rPr>
@@ -339,7 +337,7 @@
           <w:lang w:val="en-GB" w:eastAsia="en-GB"/>
         </w:rPr>
       </w:pPr>
-      <w:hyperlink w:anchor="_Toc499286638" w:history="1">
+      <w:hyperlink w:anchor="_Toc499641486" w:history="1">
         <w:r>
           <w:rPr>
             <w:rStyle w:val="Hyperlink"/>
@@ -383,7 +381,7 @@
             <w:noProof/>
             <w:webHidden/>
           </w:rPr>
-          <w:instrText xml:space="preserve"> PAGEREF _Toc499286638 \h </w:instrText>
+          <w:instrText xml:space="preserve"> PAGEREF _Toc499641486 \h </w:instrText>
         </w:r>
         <w:r>
           <w:rPr>
@@ -429,7 +427,7 @@
           <w:lang w:val="en-GB" w:eastAsia="en-GB"/>
         </w:rPr>
       </w:pPr>
-      <w:hyperlink w:anchor="_Toc499286639" w:history="1">
+      <w:hyperlink w:anchor="_Toc499641487" w:history="1">
         <w:r>
           <w:rPr>
             <w:rStyle w:val="Hyperlink"/>
@@ -473,7 +471,7 @@
             <w:noProof/>
             <w:webHidden/>
           </w:rPr>
-          <w:instrText xml:space="preserve"> PAGEREF _Toc499286639 \h </w:instrText>
+          <w:instrText xml:space="preserve"> PAGEREF _Toc499641487 \h </w:instrText>
         </w:r>
         <w:r>
           <w:rPr>
@@ -519,7 +517,7 @@
           <w:lang w:val="en-GB" w:eastAsia="en-GB"/>
         </w:rPr>
       </w:pPr>
-      <w:hyperlink w:anchor="_Toc499286640" w:history="1">
+      <w:hyperlink w:anchor="_Toc499641488" w:history="1">
         <w:r>
           <w:rPr>
             <w:rStyle w:val="Hyperlink"/>
@@ -563,7 +561,7 @@
             <w:noProof/>
             <w:webHidden/>
           </w:rPr>
-          <w:instrText xml:space="preserve"> PAGEREF _Toc499286640 \h </w:instrText>
+          <w:instrText xml:space="preserve"> PAGEREF _Toc499641488 \h </w:instrText>
         </w:r>
         <w:r>
           <w:rPr>
@@ -606,7 +604,7 @@
           <w:lang w:val="en-GB" w:eastAsia="en-GB"/>
         </w:rPr>
       </w:pPr>
-      <w:hyperlink w:anchor="_Toc499286641" w:history="1">
+      <w:hyperlink w:anchor="_Toc499641489" w:history="1">
         <w:r>
           <w:rPr>
             <w:rStyle w:val="Hyperlink"/>
@@ -651,7 +649,7 @@
             <w:noProof/>
             <w:webHidden/>
           </w:rPr>
-          <w:instrText xml:space="preserve"> PAGEREF _Toc499286641 \h </w:instrText>
+          <w:instrText xml:space="preserve"> PAGEREF _Toc499641489 \h </w:instrText>
         </w:r>
         <w:r>
           <w:rPr>
@@ -694,7 +692,7 @@
           <w:lang w:val="en-GB" w:eastAsia="en-GB"/>
         </w:rPr>
       </w:pPr>
-      <w:hyperlink w:anchor="_Toc499286642" w:history="1">
+      <w:hyperlink w:anchor="_Toc499641490" w:history="1">
         <w:r>
           <w:rPr>
             <w:rStyle w:val="Hyperlink"/>
@@ -739,7 +737,7 @@
             <w:noProof/>
             <w:webHidden/>
           </w:rPr>
-          <w:instrText xml:space="preserve"> PAGEREF _Toc499286642 \h </w:instrText>
+          <w:instrText xml:space="preserve"> PAGEREF _Toc499641490 \h </w:instrText>
         </w:r>
         <w:r>
           <w:rPr>
@@ -782,7 +780,7 @@
           <w:lang w:val="en-GB" w:eastAsia="en-GB"/>
         </w:rPr>
       </w:pPr>
-      <w:hyperlink w:anchor="_Toc499286643" w:history="1">
+      <w:hyperlink w:anchor="_Toc499641491" w:history="1">
         <w:r>
           <w:rPr>
             <w:rStyle w:val="Hyperlink"/>
@@ -827,7 +825,7 @@
             <w:noProof/>
             <w:webHidden/>
           </w:rPr>
-          <w:instrText xml:space="preserve"> PAGEREF _Toc499286643 \h </w:instrText>
+          <w:instrText xml:space="preserve"> PAGEREF _Toc499641491 \h </w:instrText>
         </w:r>
         <w:r>
           <w:rPr>
@@ -870,7 +868,7 @@
           <w:lang w:val="en-GB" w:eastAsia="en-GB"/>
         </w:rPr>
       </w:pPr>
-      <w:hyperlink w:anchor="_Toc499286644" w:history="1">
+      <w:hyperlink w:anchor="_Toc499641492" w:history="1">
         <w:r>
           <w:rPr>
             <w:rStyle w:val="Hyperlink"/>
@@ -915,7 +913,7 @@
             <w:noProof/>
             <w:webHidden/>
           </w:rPr>
-          <w:instrText xml:space="preserve"> PAGEREF _Toc499286644 \h </w:instrText>
+          <w:instrText xml:space="preserve"> PAGEREF _Toc499641492 \h </w:instrText>
         </w:r>
         <w:r>
           <w:rPr>
@@ -958,7 +956,7 @@
           <w:lang w:val="en-GB" w:eastAsia="en-GB"/>
         </w:rPr>
       </w:pPr>
-      <w:hyperlink w:anchor="_Toc499286645" w:history="1">
+      <w:hyperlink w:anchor="_Toc499641493" w:history="1">
         <w:r>
           <w:rPr>
             <w:rStyle w:val="Hyperlink"/>
@@ -1003,7 +1001,7 @@
             <w:noProof/>
             <w:webHidden/>
           </w:rPr>
-          <w:instrText xml:space="preserve"> PAGEREF _Toc499286645 \h </w:instrText>
+          <w:instrText xml:space="preserve"> PAGEREF _Toc499641493 \h </w:instrText>
         </w:r>
         <w:r>
           <w:rPr>
@@ -1049,7 +1047,7 @@
           <w:lang w:val="en-GB" w:eastAsia="en-GB"/>
         </w:rPr>
       </w:pPr>
-      <w:hyperlink w:anchor="_Toc499286646" w:history="1">
+      <w:hyperlink w:anchor="_Toc499641494" w:history="1">
         <w:r>
           <w:rPr>
             <w:rStyle w:val="Hyperlink"/>
@@ -1093,7 +1091,7 @@
             <w:noProof/>
             <w:webHidden/>
           </w:rPr>
-          <w:instrText xml:space="preserve"> PAGEREF _Toc499286646 \h </w:instrText>
+          <w:instrText xml:space="preserve"> PAGEREF _Toc499641494 \h </w:instrText>
         </w:r>
         <w:r>
           <w:rPr>
@@ -1139,7 +1137,7 @@
           <w:lang w:val="en-GB" w:eastAsia="en-GB"/>
         </w:rPr>
       </w:pPr>
-      <w:hyperlink w:anchor="_Toc499286647" w:history="1">
+      <w:hyperlink w:anchor="_Toc499641495" w:history="1">
         <w:r>
           <w:rPr>
             <w:rStyle w:val="Hyperlink"/>
@@ -1162,7 +1160,7 @@
             <w:rStyle w:val="Hyperlink"/>
             <w:noProof/>
           </w:rPr>
-          <w:t>Automated Test Cases</w:t>
+          <w:t>Automated  Sanity Test Cases</w:t>
         </w:r>
         <w:r>
           <w:rPr>
@@ -1183,7 +1181,7 @@
             <w:noProof/>
             <w:webHidden/>
           </w:rPr>
-          <w:instrText xml:space="preserve"> PAGEREF _Toc499286647 \h </w:instrText>
+          <w:instrText xml:space="preserve"> PAGEREF _Toc499641495 \h </w:instrText>
         </w:r>
         <w:r>
           <w:rPr>
@@ -1226,7 +1224,7 @@
           <w:lang w:val="en-GB" w:eastAsia="en-GB"/>
         </w:rPr>
       </w:pPr>
-      <w:hyperlink w:anchor="_Toc499286648" w:history="1">
+      <w:hyperlink w:anchor="_Toc499641496" w:history="1">
         <w:r>
           <w:rPr>
             <w:rStyle w:val="Hyperlink"/>
@@ -1271,7 +1269,7 @@
             <w:noProof/>
             <w:webHidden/>
           </w:rPr>
-          <w:instrText xml:space="preserve"> PAGEREF _Toc499286648 \h </w:instrText>
+          <w:instrText xml:space="preserve"> PAGEREF _Toc499641496 \h </w:instrText>
         </w:r>
         <w:r>
           <w:rPr>
@@ -1314,7 +1312,7 @@
           <w:lang w:val="en-GB" w:eastAsia="en-GB"/>
         </w:rPr>
       </w:pPr>
-      <w:hyperlink w:anchor="_Toc499286649" w:history="1">
+      <w:hyperlink w:anchor="_Toc499641497" w:history="1">
         <w:r>
           <w:rPr>
             <w:rStyle w:val="Hyperlink"/>
@@ -1359,7 +1357,7 @@
             <w:noProof/>
             <w:webHidden/>
           </w:rPr>
-          <w:instrText xml:space="preserve"> PAGEREF _Toc499286649 \h </w:instrText>
+          <w:instrText xml:space="preserve"> PAGEREF _Toc499641497 \h </w:instrText>
         </w:r>
         <w:r>
           <w:rPr>
@@ -1379,7 +1377,7 @@
             <w:noProof/>
             <w:webHidden/>
           </w:rPr>
-          <w:t>6</w:t>
+          <w:t>7</w:t>
         </w:r>
         <w:r>
           <w:rPr>
@@ -1402,7 +1400,7 @@
           <w:lang w:val="en-GB" w:eastAsia="en-GB"/>
         </w:rPr>
       </w:pPr>
-      <w:hyperlink w:anchor="_Toc499286650" w:history="1">
+      <w:hyperlink w:anchor="_Toc499641498" w:history="1">
         <w:r>
           <w:rPr>
             <w:rStyle w:val="Hyperlink"/>
@@ -1447,7 +1445,7 @@
             <w:noProof/>
             <w:webHidden/>
           </w:rPr>
-          <w:instrText xml:space="preserve"> PAGEREF _Toc499286650 \h </w:instrText>
+          <w:instrText xml:space="preserve"> PAGEREF _Toc499641498 \h </w:instrText>
         </w:r>
         <w:r>
           <w:rPr>
@@ -1467,7 +1465,7 @@
             <w:noProof/>
             <w:webHidden/>
           </w:rPr>
-          <w:t>6</w:t>
+          <w:t>7</w:t>
         </w:r>
         <w:r>
           <w:rPr>
@@ -1490,21 +1488,23 @@
       </w:r>
     </w:p>
     <w:p>
-      <w:bookmarkStart w:id="3" w:name="_Toc228603451"/>
+      <w:bookmarkStart w:id="2" w:name="_Toc228603451"/>
       <w:r>
         <w:br w:type="page"/>
       </w:r>
+      <w:bookmarkStart w:id="3" w:name="_GoBack"/>
+      <w:bookmarkEnd w:id="3"/>
     </w:p>
     <w:p>
       <w:pPr>
         <w:pStyle w:val="Heading1"/>
       </w:pPr>
-      <w:bookmarkStart w:id="4" w:name="_Toc499286635"/>
+      <w:bookmarkStart w:id="4" w:name="_Toc499641483"/>
       <w:r>
         <w:lastRenderedPageBreak/>
         <w:t>DOCUMENT INTRODUCTION</w:t>
       </w:r>
-      <w:bookmarkEnd w:id="3"/>
+      <w:bookmarkEnd w:id="2"/>
       <w:bookmarkEnd w:id="4"/>
     </w:p>
     <w:p>
@@ -1518,7 +1518,7 @@
       </w:pPr>
       <w:bookmarkStart w:id="5" w:name="_Toc220980188"/>
       <w:bookmarkStart w:id="6" w:name="_Toc228603452"/>
-      <w:bookmarkStart w:id="7" w:name="_Toc499286636"/>
+      <w:bookmarkStart w:id="7" w:name="_Toc499641484"/>
       <w:r>
         <w:t>Purpose</w:t>
       </w:r>
@@ -1572,7 +1572,7 @@
       <w:bookmarkStart w:id="10" w:name="_Toc466391776"/>
       <w:bookmarkStart w:id="11" w:name="_Toc466284442"/>
       <w:bookmarkStart w:id="12" w:name="_Toc466553750"/>
-      <w:bookmarkStart w:id="13" w:name="_Toc499286637"/>
+      <w:bookmarkStart w:id="13" w:name="_Toc499641485"/>
       <w:bookmarkEnd w:id="8"/>
       <w:bookmarkEnd w:id="9"/>
       <w:r>
@@ -1816,7 +1816,7 @@
       <w:pPr>
         <w:pStyle w:val="Heading2"/>
       </w:pPr>
-      <w:bookmarkStart w:id="14" w:name="_Toc499286638"/>
+      <w:bookmarkStart w:id="14" w:name="_Toc499641486"/>
       <w:r>
         <w:t>Scope</w:t>
       </w:r>
@@ -1884,7 +1884,7 @@
       </w:pPr>
       <w:bookmarkStart w:id="15" w:name="_Toc220980190"/>
       <w:bookmarkStart w:id="16" w:name="_Toc228603454"/>
-      <w:bookmarkStart w:id="17" w:name="_Toc499286639"/>
+      <w:bookmarkStart w:id="17" w:name="_Toc499641487"/>
       <w:r>
         <w:t>References</w:t>
       </w:r>
@@ -2221,7 +2221,7 @@
         </w:tabs>
         <w:ind w:left="851" w:hanging="851"/>
       </w:pPr>
-      <w:bookmarkStart w:id="21" w:name="_Toc499286640"/>
+      <w:bookmarkStart w:id="21" w:name="_Toc499641488"/>
       <w:r>
         <w:t>Terminology</w:t>
       </w:r>
@@ -2456,7 +2456,7 @@
       <w:pPr>
         <w:pStyle w:val="Heading1"/>
       </w:pPr>
-      <w:bookmarkStart w:id="22" w:name="_Toc499286641"/>
+      <w:bookmarkStart w:id="22" w:name="_Toc499641489"/>
       <w:r>
         <w:lastRenderedPageBreak/>
         <w:t xml:space="preserve">Test </w:t>
@@ -2533,7 +2533,7 @@
       <w:pPr>
         <w:pStyle w:val="Heading1"/>
       </w:pPr>
-      <w:bookmarkStart w:id="23" w:name="_Toc499286642"/>
+      <w:bookmarkStart w:id="23" w:name="_Toc499641490"/>
       <w:r>
         <w:t>Sampling Method</w:t>
       </w:r>
@@ -2559,7 +2559,7 @@
       <w:pPr>
         <w:pStyle w:val="Heading1"/>
       </w:pPr>
-      <w:bookmarkStart w:id="24" w:name="_Toc499286643"/>
+      <w:bookmarkStart w:id="24" w:name="_Toc499641491"/>
       <w:r>
         <w:t>Test Set-up</w:t>
       </w:r>
@@ -2769,7 +2769,7 @@
       <w:pPr>
         <w:pStyle w:val="Heading1"/>
       </w:pPr>
-      <w:bookmarkStart w:id="25" w:name="_Toc499286644"/>
+      <w:bookmarkStart w:id="25" w:name="_Toc499641492"/>
       <w:r>
         <w:t>Test</w:t>
       </w:r>
@@ -2820,7 +2820,7 @@
       <w:pPr>
         <w:pStyle w:val="Heading1"/>
       </w:pPr>
-      <w:bookmarkStart w:id="26" w:name="_Toc499286645"/>
+      <w:bookmarkStart w:id="26" w:name="_Toc499641493"/>
       <w:r>
         <w:lastRenderedPageBreak/>
         <w:t>Test Case</w:t>
@@ -2967,7 +2967,7 @@
       <w:pPr>
         <w:pStyle w:val="Heading2"/>
       </w:pPr>
-      <w:bookmarkStart w:id="27" w:name="_Toc499286646"/>
+      <w:bookmarkStart w:id="27" w:name="_Toc499641494"/>
       <w:r>
         <w:t>Manual Test Cases</w:t>
       </w:r>
@@ -3107,82 +3107,1424 @@
       <w:pPr>
         <w:pStyle w:val="Heading2"/>
       </w:pPr>
-      <w:bookmarkStart w:id="28" w:name="_Toc499286647"/>
-      <w:r>
-        <w:t>Automated Test Cases</w:t>
+      <w:bookmarkStart w:id="28" w:name="_Toc499641495"/>
+      <w:proofErr w:type="gramStart"/>
+      <w:r>
+        <w:t xml:space="preserve">Automated </w:t>
+      </w:r>
+      <w:r>
+        <w:t xml:space="preserve"> Sanity</w:t>
+      </w:r>
+      <w:proofErr w:type="gramEnd"/>
+      <w:r>
+        <w:t xml:space="preserve"> </w:t>
+      </w:r>
+      <w:r>
+        <w:t>Test Cases</w:t>
       </w:r>
       <w:bookmarkEnd w:id="28"/>
     </w:p>
     <w:p>
       <w:r>
-        <w:t>A</w:t>
-      </w:r>
-      <w:r>
-        <w:t xml:space="preserve">utomated test cases </w:t>
-      </w:r>
-      <w:r>
-        <w:t xml:space="preserve">for </w:t>
-      </w:r>
-      <w:proofErr w:type="spellStart"/>
-      <w:r>
-        <w:t>BlueLib</w:t>
-      </w:r>
-      <w:proofErr w:type="spellEnd"/>
-      <w:r>
-        <w:t xml:space="preserve"> have not been defined.</w:t>
+        <w:br/>
+        <w:t>This section contains automated test cases. These test cases are to be executed on real phones.</w:t>
       </w:r>
     </w:p>
-    <w:p>
-      <w:r>
-        <w:t>The feature files are listed in the table below:</w:t>
-      </w:r>
-    </w:p>
+    <w:p/>
     <w:tbl>
       <w:tblPr>
-        <w:tblStyle w:val="TableGrid"/>
-        <w:tblW w:w="0" w:type="auto"/>
+        <w:tblW w:w="9480" w:type="dxa"/>
         <w:tblLook w:val="04A0" w:firstRow="1" w:lastRow="0" w:firstColumn="1" w:lastColumn="0" w:noHBand="0" w:noVBand="1"/>
       </w:tblPr>
       <w:tblGrid>
-        <w:gridCol w:w="2972"/>
-        <w:gridCol w:w="6659"/>
+        <w:gridCol w:w="1060"/>
+        <w:gridCol w:w="3160"/>
+        <w:gridCol w:w="5260"/>
       </w:tblGrid>
       <w:tr>
-        <w:tc>
-          <w:tcPr>
-            <w:tcW w:w="2972" w:type="dxa"/>
-            <w:shd w:val="clear" w:color="auto" w:fill="244061" w:themeFill="accent1" w:themeFillShade="80"/>
-          </w:tcPr>
-          <w:p>
-            <w:pPr>
-              <w:rPr>
-                <w:color w:val="FFFFFF" w:themeColor="background1"/>
-              </w:rPr>
-            </w:pPr>
-            <w:r>
-              <w:rPr>
-                <w:color w:val="FFFFFF" w:themeColor="background1"/>
-              </w:rPr>
-              <w:t>Feature Filename</w:t>
-            </w:r>
-          </w:p>
-        </w:tc>
-        <w:tc>
-          <w:tcPr>
-            <w:tcW w:w="6659" w:type="dxa"/>
-            <w:shd w:val="clear" w:color="auto" w:fill="244061" w:themeFill="accent1" w:themeFillShade="80"/>
-          </w:tcPr>
-          <w:p>
-            <w:pPr>
-              <w:rPr>
-                <w:color w:val="FFFFFF" w:themeColor="background1"/>
-              </w:rPr>
-            </w:pPr>
-            <w:r>
-              <w:rPr>
-                <w:color w:val="FFFFFF" w:themeColor="background1"/>
-              </w:rPr>
-              <w:t>Description</w:t>
+        <w:trPr>
+          <w:trHeight w:val="600"/>
+        </w:trPr>
+        <w:tc>
+          <w:tcPr>
+            <w:tcW w:w="1060" w:type="dxa"/>
+            <w:tcBorders>
+              <w:top w:val="nil"/>
+              <w:left w:val="nil"/>
+              <w:bottom w:val="nil"/>
+              <w:right w:val="nil"/>
+            </w:tcBorders>
+            <w:shd w:val="clear" w:color="000000" w:fill="808080"/>
+            <w:hideMark/>
+          </w:tcPr>
+          <w:p>
+            <w:pPr>
+              <w:spacing w:after="0"/>
+              <w:rPr>
+                <w:rFonts w:ascii="Calibri" w:eastAsia="Times New Roman" w:hAnsi="Calibri"/>
+                <w:color w:val="FFFFFF"/>
+                <w:sz w:val="22"/>
+                <w:szCs w:val="22"/>
+              </w:rPr>
+            </w:pPr>
+            <w:r>
+              <w:rPr>
+                <w:rFonts w:ascii="Calibri" w:hAnsi="Calibri"/>
+                <w:color w:val="FFFFFF"/>
+                <w:sz w:val="22"/>
+                <w:szCs w:val="22"/>
+              </w:rPr>
+              <w:t>Test Case ID</w:t>
+            </w:r>
+          </w:p>
+        </w:tc>
+        <w:tc>
+          <w:tcPr>
+            <w:tcW w:w="3160" w:type="dxa"/>
+            <w:tcBorders>
+              <w:top w:val="nil"/>
+              <w:left w:val="nil"/>
+              <w:bottom w:val="nil"/>
+              <w:right w:val="nil"/>
+            </w:tcBorders>
+            <w:shd w:val="clear" w:color="000000" w:fill="808080"/>
+            <w:hideMark/>
+          </w:tcPr>
+          <w:p>
+            <w:pPr>
+              <w:spacing w:after="0"/>
+              <w:rPr>
+                <w:rFonts w:ascii="Calibri" w:eastAsia="Times New Roman" w:hAnsi="Calibri"/>
+                <w:color w:val="FFFFFF"/>
+                <w:sz w:val="22"/>
+                <w:szCs w:val="22"/>
+              </w:rPr>
+            </w:pPr>
+            <w:r>
+              <w:rPr>
+                <w:rFonts w:ascii="Calibri" w:hAnsi="Calibri"/>
+                <w:color w:val="FFFFFF"/>
+                <w:sz w:val="22"/>
+                <w:szCs w:val="22"/>
+              </w:rPr>
+              <w:t>Test Case Title</w:t>
+            </w:r>
+          </w:p>
+        </w:tc>
+        <w:tc>
+          <w:tcPr>
+            <w:tcW w:w="5260" w:type="dxa"/>
+            <w:tcBorders>
+              <w:top w:val="nil"/>
+              <w:left w:val="nil"/>
+              <w:bottom w:val="nil"/>
+              <w:right w:val="nil"/>
+            </w:tcBorders>
+            <w:shd w:val="clear" w:color="000000" w:fill="808080"/>
+            <w:hideMark/>
+          </w:tcPr>
+          <w:p>
+            <w:pPr>
+              <w:spacing w:after="0"/>
+              <w:rPr>
+                <w:rFonts w:ascii="Calibri" w:eastAsia="Times New Roman" w:hAnsi="Calibri"/>
+                <w:color w:val="FFFFFF"/>
+                <w:sz w:val="22"/>
+                <w:szCs w:val="22"/>
+              </w:rPr>
+            </w:pPr>
+            <w:r>
+              <w:rPr>
+                <w:rFonts w:ascii="Calibri" w:hAnsi="Calibri"/>
+                <w:color w:val="FFFFFF"/>
+                <w:sz w:val="22"/>
+                <w:szCs w:val="22"/>
+              </w:rPr>
+              <w:t>Steps</w:t>
+            </w:r>
+          </w:p>
+        </w:tc>
+      </w:tr>
+      <w:tr>
+        <w:trPr>
+          <w:trHeight w:val="600"/>
+        </w:trPr>
+        <w:tc>
+          <w:tcPr>
+            <w:tcW w:w="1060" w:type="dxa"/>
+            <w:tcBorders>
+              <w:top w:val="nil"/>
+              <w:left w:val="nil"/>
+              <w:bottom w:val="nil"/>
+              <w:right w:val="nil"/>
+            </w:tcBorders>
+            <w:shd w:val="clear" w:color="auto" w:fill="auto"/>
+            <w:hideMark/>
+          </w:tcPr>
+          <w:p>
+            <w:pPr>
+              <w:spacing w:after="0"/>
+              <w:rPr>
+                <w:rFonts w:ascii="Calibri" w:eastAsia="Times New Roman" w:hAnsi="Calibri"/>
+                <w:color w:val="000000"/>
+                <w:sz w:val="22"/>
+                <w:szCs w:val="22"/>
+              </w:rPr>
+            </w:pPr>
+            <w:r>
+              <w:rPr>
+                <w:rFonts w:ascii="Calibri" w:hAnsi="Calibri"/>
+                <w:color w:val="000000"/>
+                <w:sz w:val="22"/>
+                <w:szCs w:val="22"/>
+              </w:rPr>
+              <w:t>99222</w:t>
+            </w:r>
+          </w:p>
+        </w:tc>
+        <w:tc>
+          <w:tcPr>
+            <w:tcW w:w="3160" w:type="dxa"/>
+            <w:tcBorders>
+              <w:top w:val="nil"/>
+              <w:left w:val="nil"/>
+              <w:bottom w:val="nil"/>
+              <w:right w:val="nil"/>
+            </w:tcBorders>
+            <w:shd w:val="clear" w:color="auto" w:fill="auto"/>
+            <w:hideMark/>
+          </w:tcPr>
+          <w:p>
+            <w:pPr>
+              <w:spacing w:after="0"/>
+              <w:rPr>
+                <w:rFonts w:ascii="Calibri" w:eastAsia="Times New Roman" w:hAnsi="Calibri"/>
+                <w:color w:val="000000"/>
+                <w:sz w:val="22"/>
+                <w:szCs w:val="22"/>
+              </w:rPr>
+            </w:pPr>
+            <w:r>
+              <w:rPr>
+                <w:rFonts w:ascii="Calibri" w:hAnsi="Calibri"/>
+                <w:color w:val="000000"/>
+                <w:sz w:val="22"/>
+                <w:szCs w:val="22"/>
+              </w:rPr>
+              <w:t>Scenario: Get value from Time Port</w:t>
+            </w:r>
+          </w:p>
+        </w:tc>
+        <w:tc>
+          <w:tcPr>
+            <w:tcW w:w="5260" w:type="dxa"/>
+            <w:tcBorders>
+              <w:top w:val="nil"/>
+              <w:left w:val="nil"/>
+              <w:bottom w:val="nil"/>
+              <w:right w:val="nil"/>
+            </w:tcBorders>
+            <w:shd w:val="clear" w:color="auto" w:fill="auto"/>
+            <w:hideMark/>
+          </w:tcPr>
+          <w:p>
+            <w:pPr>
+              <w:spacing w:after="0"/>
+              <w:rPr>
+                <w:rFonts w:ascii="Calibri" w:eastAsia="Times New Roman" w:hAnsi="Calibri"/>
+                <w:color w:val="000000"/>
+                <w:sz w:val="22"/>
+                <w:szCs w:val="22"/>
+              </w:rPr>
+            </w:pPr>
+            <w:r>
+              <w:rPr>
+                <w:rFonts w:ascii="Calibri" w:hAnsi="Calibri"/>
+                <w:color w:val="000000"/>
+                <w:sz w:val="22"/>
+                <w:szCs w:val="22"/>
+              </w:rPr>
+              <w:t>Step 1. Background: Given distance between device and appliance is 50 cm</w:t>
+            </w:r>
+          </w:p>
+        </w:tc>
+      </w:tr>
+      <w:tr>
+        <w:trPr>
+          <w:trHeight w:val="300"/>
+        </w:trPr>
+        <w:tc>
+          <w:tcPr>
+            <w:tcW w:w="1060" w:type="dxa"/>
+            <w:tcBorders>
+              <w:top w:val="nil"/>
+              <w:left w:val="nil"/>
+              <w:bottom w:val="nil"/>
+              <w:right w:val="nil"/>
+            </w:tcBorders>
+            <w:shd w:val="clear" w:color="auto" w:fill="auto"/>
+            <w:hideMark/>
+          </w:tcPr>
+          <w:p>
+            <w:pPr>
+              <w:spacing w:after="0"/>
+              <w:rPr>
+                <w:rFonts w:ascii="Calibri" w:eastAsia="Times New Roman" w:hAnsi="Calibri"/>
+                <w:color w:val="000000"/>
+                <w:sz w:val="22"/>
+                <w:szCs w:val="22"/>
+              </w:rPr>
+            </w:pPr>
+          </w:p>
+        </w:tc>
+        <w:tc>
+          <w:tcPr>
+            <w:tcW w:w="3160" w:type="dxa"/>
+            <w:tcBorders>
+              <w:top w:val="nil"/>
+              <w:left w:val="nil"/>
+              <w:bottom w:val="nil"/>
+              <w:right w:val="nil"/>
+            </w:tcBorders>
+            <w:shd w:val="clear" w:color="auto" w:fill="auto"/>
+            <w:hideMark/>
+          </w:tcPr>
+          <w:p>
+            <w:pPr>
+              <w:spacing w:after="0"/>
+              <w:rPr>
+                <w:rFonts w:ascii="Times New Roman" w:eastAsia="Times New Roman" w:hAnsi="Times New Roman"/>
+              </w:rPr>
+            </w:pPr>
+          </w:p>
+        </w:tc>
+        <w:tc>
+          <w:tcPr>
+            <w:tcW w:w="5260" w:type="dxa"/>
+            <w:tcBorders>
+              <w:top w:val="nil"/>
+              <w:left w:val="nil"/>
+              <w:bottom w:val="nil"/>
+              <w:right w:val="nil"/>
+            </w:tcBorders>
+            <w:shd w:val="clear" w:color="auto" w:fill="auto"/>
+            <w:hideMark/>
+          </w:tcPr>
+          <w:p>
+            <w:pPr>
+              <w:spacing w:after="0"/>
+              <w:rPr>
+                <w:rFonts w:ascii="Calibri" w:eastAsia="Times New Roman" w:hAnsi="Calibri"/>
+                <w:color w:val="000000"/>
+                <w:sz w:val="22"/>
+                <w:szCs w:val="22"/>
+              </w:rPr>
+            </w:pPr>
+            <w:r>
+              <w:rPr>
+                <w:rFonts w:ascii="Calibri" w:hAnsi="Calibri"/>
+                <w:color w:val="000000"/>
+                <w:sz w:val="22"/>
+                <w:szCs w:val="22"/>
+              </w:rPr>
+              <w:t>Step 2. Background: And The environment is logged</w:t>
+            </w:r>
+          </w:p>
+        </w:tc>
+      </w:tr>
+      <w:tr>
+        <w:trPr>
+          <w:trHeight w:val="300"/>
+        </w:trPr>
+        <w:tc>
+          <w:tcPr>
+            <w:tcW w:w="1060" w:type="dxa"/>
+            <w:tcBorders>
+              <w:top w:val="nil"/>
+              <w:left w:val="nil"/>
+              <w:bottom w:val="nil"/>
+              <w:right w:val="nil"/>
+            </w:tcBorders>
+            <w:shd w:val="clear" w:color="auto" w:fill="auto"/>
+            <w:hideMark/>
+          </w:tcPr>
+          <w:p>
+            <w:pPr>
+              <w:spacing w:after="0"/>
+              <w:rPr>
+                <w:rFonts w:ascii="Calibri" w:eastAsia="Times New Roman" w:hAnsi="Calibri"/>
+                <w:color w:val="000000"/>
+                <w:sz w:val="22"/>
+                <w:szCs w:val="22"/>
+              </w:rPr>
+            </w:pPr>
+          </w:p>
+        </w:tc>
+        <w:tc>
+          <w:tcPr>
+            <w:tcW w:w="3160" w:type="dxa"/>
+            <w:tcBorders>
+              <w:top w:val="nil"/>
+              <w:left w:val="nil"/>
+              <w:bottom w:val="nil"/>
+              <w:right w:val="nil"/>
+            </w:tcBorders>
+            <w:shd w:val="clear" w:color="auto" w:fill="auto"/>
+            <w:hideMark/>
+          </w:tcPr>
+          <w:p>
+            <w:pPr>
+              <w:spacing w:after="0"/>
+              <w:rPr>
+                <w:rFonts w:ascii="Times New Roman" w:eastAsia="Times New Roman" w:hAnsi="Times New Roman"/>
+              </w:rPr>
+            </w:pPr>
+          </w:p>
+        </w:tc>
+        <w:tc>
+          <w:tcPr>
+            <w:tcW w:w="5260" w:type="dxa"/>
+            <w:tcBorders>
+              <w:top w:val="nil"/>
+              <w:left w:val="nil"/>
+              <w:bottom w:val="nil"/>
+              <w:right w:val="nil"/>
+            </w:tcBorders>
+            <w:shd w:val="clear" w:color="auto" w:fill="auto"/>
+            <w:hideMark/>
+          </w:tcPr>
+          <w:p>
+            <w:pPr>
+              <w:spacing w:after="0"/>
+              <w:rPr>
+                <w:rFonts w:ascii="Calibri" w:eastAsia="Times New Roman" w:hAnsi="Calibri"/>
+                <w:color w:val="000000"/>
+                <w:sz w:val="22"/>
+                <w:szCs w:val="22"/>
+              </w:rPr>
+            </w:pPr>
+            <w:r>
+              <w:rPr>
+                <w:rFonts w:ascii="Calibri" w:hAnsi="Calibri"/>
+                <w:color w:val="000000"/>
+                <w:sz w:val="22"/>
+                <w:szCs w:val="22"/>
+              </w:rPr>
+              <w:t xml:space="preserve">Step 3. Background: And </w:t>
+            </w:r>
+            <w:proofErr w:type="spellStart"/>
+            <w:r>
+              <w:rPr>
+                <w:rFonts w:ascii="Calibri" w:hAnsi="Calibri"/>
+                <w:color w:val="000000"/>
+                <w:sz w:val="22"/>
+                <w:szCs w:val="22"/>
+              </w:rPr>
+              <w:t>bluetooth</w:t>
+            </w:r>
+            <w:proofErr w:type="spellEnd"/>
+            <w:r>
+              <w:rPr>
+                <w:rFonts w:ascii="Calibri" w:hAnsi="Calibri"/>
+                <w:color w:val="000000"/>
+                <w:sz w:val="22"/>
+                <w:szCs w:val="22"/>
+              </w:rPr>
+              <w:t xml:space="preserve"> is turned on</w:t>
+            </w:r>
+          </w:p>
+        </w:tc>
+      </w:tr>
+      <w:tr>
+        <w:trPr>
+          <w:trHeight w:val="300"/>
+        </w:trPr>
+        <w:tc>
+          <w:tcPr>
+            <w:tcW w:w="1060" w:type="dxa"/>
+            <w:tcBorders>
+              <w:top w:val="nil"/>
+              <w:left w:val="nil"/>
+              <w:bottom w:val="nil"/>
+              <w:right w:val="nil"/>
+            </w:tcBorders>
+            <w:shd w:val="clear" w:color="auto" w:fill="auto"/>
+            <w:hideMark/>
+          </w:tcPr>
+          <w:p>
+            <w:pPr>
+              <w:spacing w:after="0"/>
+              <w:rPr>
+                <w:rFonts w:ascii="Calibri" w:eastAsia="Times New Roman" w:hAnsi="Calibri"/>
+                <w:color w:val="000000"/>
+                <w:sz w:val="22"/>
+                <w:szCs w:val="22"/>
+              </w:rPr>
+            </w:pPr>
+          </w:p>
+        </w:tc>
+        <w:tc>
+          <w:tcPr>
+            <w:tcW w:w="3160" w:type="dxa"/>
+            <w:tcBorders>
+              <w:top w:val="nil"/>
+              <w:left w:val="nil"/>
+              <w:bottom w:val="nil"/>
+              <w:right w:val="nil"/>
+            </w:tcBorders>
+            <w:shd w:val="clear" w:color="auto" w:fill="auto"/>
+            <w:hideMark/>
+          </w:tcPr>
+          <w:p>
+            <w:pPr>
+              <w:spacing w:after="0"/>
+              <w:rPr>
+                <w:rFonts w:ascii="Times New Roman" w:eastAsia="Times New Roman" w:hAnsi="Times New Roman"/>
+              </w:rPr>
+            </w:pPr>
+          </w:p>
+        </w:tc>
+        <w:tc>
+          <w:tcPr>
+            <w:tcW w:w="5260" w:type="dxa"/>
+            <w:tcBorders>
+              <w:top w:val="nil"/>
+              <w:left w:val="nil"/>
+              <w:bottom w:val="nil"/>
+              <w:right w:val="nil"/>
+            </w:tcBorders>
+            <w:shd w:val="clear" w:color="auto" w:fill="auto"/>
+            <w:hideMark/>
+          </w:tcPr>
+          <w:p>
+            <w:pPr>
+              <w:spacing w:after="0"/>
+              <w:rPr>
+                <w:rFonts w:ascii="Calibri" w:eastAsia="Times New Roman" w:hAnsi="Calibri"/>
+                <w:color w:val="000000"/>
+                <w:sz w:val="22"/>
+                <w:szCs w:val="22"/>
+              </w:rPr>
+            </w:pPr>
+            <w:r>
+              <w:rPr>
+                <w:rFonts w:ascii="Calibri" w:hAnsi="Calibri"/>
+                <w:color w:val="000000"/>
+                <w:sz w:val="22"/>
+                <w:szCs w:val="22"/>
+              </w:rPr>
+              <w:t xml:space="preserve">Step 4. Background: And an appliance with </w:t>
+            </w:r>
+            <w:proofErr w:type="spellStart"/>
+            <w:r>
+              <w:rPr>
+                <w:rFonts w:ascii="Calibri" w:hAnsi="Calibri"/>
+                <w:color w:val="000000"/>
+                <w:sz w:val="22"/>
+                <w:szCs w:val="22"/>
+              </w:rPr>
+              <w:t>cppId</w:t>
+            </w:r>
+            <w:proofErr w:type="spellEnd"/>
+            <w:r>
+              <w:rPr>
+                <w:rFonts w:ascii="Calibri" w:hAnsi="Calibri"/>
+                <w:color w:val="000000"/>
+                <w:sz w:val="22"/>
+                <w:szCs w:val="22"/>
+              </w:rPr>
+              <w:t xml:space="preserve"> "22:22:22:CC:6C:57" is discovered and selected</w:t>
+            </w:r>
+          </w:p>
+        </w:tc>
+      </w:tr>
+      <w:tr>
+        <w:trPr>
+          <w:trHeight w:val="300"/>
+        </w:trPr>
+        <w:tc>
+          <w:tcPr>
+            <w:tcW w:w="1060" w:type="dxa"/>
+            <w:tcBorders>
+              <w:top w:val="nil"/>
+              <w:left w:val="nil"/>
+              <w:bottom w:val="nil"/>
+              <w:right w:val="nil"/>
+            </w:tcBorders>
+            <w:shd w:val="clear" w:color="auto" w:fill="auto"/>
+            <w:hideMark/>
+          </w:tcPr>
+          <w:p>
+            <w:pPr>
+              <w:spacing w:after="0"/>
+              <w:rPr>
+                <w:rFonts w:ascii="Calibri" w:eastAsia="Times New Roman" w:hAnsi="Calibri"/>
+                <w:color w:val="000000"/>
+                <w:sz w:val="22"/>
+                <w:szCs w:val="22"/>
+              </w:rPr>
+            </w:pPr>
+          </w:p>
+        </w:tc>
+        <w:tc>
+          <w:tcPr>
+            <w:tcW w:w="3160" w:type="dxa"/>
+            <w:tcBorders>
+              <w:top w:val="nil"/>
+              <w:left w:val="nil"/>
+              <w:bottom w:val="nil"/>
+              <w:right w:val="nil"/>
+            </w:tcBorders>
+            <w:shd w:val="clear" w:color="auto" w:fill="auto"/>
+            <w:hideMark/>
+          </w:tcPr>
+          <w:p>
+            <w:pPr>
+              <w:spacing w:after="0"/>
+              <w:rPr>
+                <w:rFonts w:ascii="Times New Roman" w:eastAsia="Times New Roman" w:hAnsi="Times New Roman"/>
+              </w:rPr>
+            </w:pPr>
+          </w:p>
+        </w:tc>
+        <w:tc>
+          <w:tcPr>
+            <w:tcW w:w="5260" w:type="dxa"/>
+            <w:tcBorders>
+              <w:top w:val="nil"/>
+              <w:left w:val="nil"/>
+              <w:bottom w:val="nil"/>
+              <w:right w:val="nil"/>
+            </w:tcBorders>
+            <w:shd w:val="clear" w:color="auto" w:fill="auto"/>
+            <w:hideMark/>
+          </w:tcPr>
+          <w:p>
+            <w:pPr>
+              <w:spacing w:after="0"/>
+              <w:rPr>
+                <w:rFonts w:ascii="Calibri" w:eastAsia="Times New Roman" w:hAnsi="Calibri"/>
+                <w:color w:val="000000"/>
+                <w:sz w:val="22"/>
+                <w:szCs w:val="22"/>
+              </w:rPr>
+            </w:pPr>
+            <w:r>
+              <w:rPr>
+                <w:rFonts w:ascii="Calibri" w:hAnsi="Calibri"/>
+                <w:color w:val="000000"/>
+                <w:sz w:val="22"/>
+                <w:szCs w:val="22"/>
+              </w:rPr>
+              <w:t>Step 5. Background: And stay connected is disabled</w:t>
+            </w:r>
+          </w:p>
+        </w:tc>
+      </w:tr>
+      <w:tr>
+        <w:trPr>
+          <w:trHeight w:val="600"/>
+        </w:trPr>
+        <w:tc>
+          <w:tcPr>
+            <w:tcW w:w="1060" w:type="dxa"/>
+            <w:tcBorders>
+              <w:top w:val="nil"/>
+              <w:left w:val="nil"/>
+              <w:bottom w:val="nil"/>
+              <w:right w:val="nil"/>
+            </w:tcBorders>
+            <w:shd w:val="clear" w:color="auto" w:fill="auto"/>
+            <w:hideMark/>
+          </w:tcPr>
+          <w:p>
+            <w:pPr>
+              <w:spacing w:after="0"/>
+              <w:rPr>
+                <w:rFonts w:ascii="Calibri" w:eastAsia="Times New Roman" w:hAnsi="Calibri"/>
+                <w:color w:val="000000"/>
+                <w:sz w:val="22"/>
+                <w:szCs w:val="22"/>
+              </w:rPr>
+            </w:pPr>
+          </w:p>
+        </w:tc>
+        <w:tc>
+          <w:tcPr>
+            <w:tcW w:w="3160" w:type="dxa"/>
+            <w:tcBorders>
+              <w:top w:val="nil"/>
+              <w:left w:val="nil"/>
+              <w:bottom w:val="nil"/>
+              <w:right w:val="nil"/>
+            </w:tcBorders>
+            <w:shd w:val="clear" w:color="auto" w:fill="auto"/>
+            <w:hideMark/>
+          </w:tcPr>
+          <w:p>
+            <w:pPr>
+              <w:spacing w:after="0"/>
+              <w:rPr>
+                <w:rFonts w:ascii="Times New Roman" w:eastAsia="Times New Roman" w:hAnsi="Times New Roman"/>
+              </w:rPr>
+            </w:pPr>
+          </w:p>
+        </w:tc>
+        <w:tc>
+          <w:tcPr>
+            <w:tcW w:w="5260" w:type="dxa"/>
+            <w:tcBorders>
+              <w:top w:val="nil"/>
+              <w:left w:val="nil"/>
+              <w:bottom w:val="nil"/>
+              <w:right w:val="nil"/>
+            </w:tcBorders>
+            <w:shd w:val="clear" w:color="auto" w:fill="auto"/>
+            <w:hideMark/>
+          </w:tcPr>
+          <w:p>
+            <w:pPr>
+              <w:spacing w:after="0"/>
+              <w:rPr>
+                <w:rFonts w:ascii="Calibri" w:eastAsia="Times New Roman" w:hAnsi="Calibri"/>
+                <w:color w:val="000000"/>
+                <w:sz w:val="22"/>
+                <w:szCs w:val="22"/>
+              </w:rPr>
+            </w:pPr>
+            <w:r>
+              <w:rPr>
+                <w:rFonts w:ascii="Calibri" w:hAnsi="Calibri"/>
+                <w:color w:val="000000"/>
+                <w:sz w:val="22"/>
+                <w:szCs w:val="22"/>
+              </w:rPr>
+              <w:t>Step 6. When device requests time value from time port</w:t>
+            </w:r>
+          </w:p>
+        </w:tc>
+      </w:tr>
+      <w:tr>
+        <w:trPr>
+          <w:trHeight w:val="300"/>
+        </w:trPr>
+        <w:tc>
+          <w:tcPr>
+            <w:tcW w:w="1060" w:type="dxa"/>
+            <w:tcBorders>
+              <w:top w:val="nil"/>
+              <w:left w:val="nil"/>
+              <w:bottom w:val="nil"/>
+              <w:right w:val="nil"/>
+            </w:tcBorders>
+            <w:shd w:val="clear" w:color="auto" w:fill="auto"/>
+            <w:hideMark/>
+          </w:tcPr>
+          <w:p>
+            <w:pPr>
+              <w:spacing w:after="0"/>
+              <w:rPr>
+                <w:rFonts w:ascii="Calibri" w:eastAsia="Times New Roman" w:hAnsi="Calibri"/>
+                <w:color w:val="000000"/>
+                <w:sz w:val="22"/>
+                <w:szCs w:val="22"/>
+              </w:rPr>
+            </w:pPr>
+          </w:p>
+        </w:tc>
+        <w:tc>
+          <w:tcPr>
+            <w:tcW w:w="3160" w:type="dxa"/>
+            <w:tcBorders>
+              <w:top w:val="nil"/>
+              <w:left w:val="nil"/>
+              <w:bottom w:val="nil"/>
+              <w:right w:val="nil"/>
+            </w:tcBorders>
+            <w:shd w:val="clear" w:color="auto" w:fill="auto"/>
+            <w:hideMark/>
+          </w:tcPr>
+          <w:p>
+            <w:pPr>
+              <w:spacing w:after="0"/>
+              <w:rPr>
+                <w:rFonts w:ascii="Times New Roman" w:eastAsia="Times New Roman" w:hAnsi="Times New Roman"/>
+              </w:rPr>
+            </w:pPr>
+          </w:p>
+        </w:tc>
+        <w:tc>
+          <w:tcPr>
+            <w:tcW w:w="5260" w:type="dxa"/>
+            <w:tcBorders>
+              <w:top w:val="nil"/>
+              <w:left w:val="nil"/>
+              <w:bottom w:val="nil"/>
+              <w:right w:val="nil"/>
+            </w:tcBorders>
+            <w:shd w:val="clear" w:color="auto" w:fill="auto"/>
+            <w:hideMark/>
+          </w:tcPr>
+          <w:p>
+            <w:pPr>
+              <w:spacing w:after="0"/>
+              <w:rPr>
+                <w:rFonts w:ascii="Calibri" w:eastAsia="Times New Roman" w:hAnsi="Calibri"/>
+                <w:color w:val="000000"/>
+                <w:sz w:val="22"/>
+                <w:szCs w:val="22"/>
+              </w:rPr>
+            </w:pPr>
+            <w:r>
+              <w:rPr>
+                <w:rFonts w:ascii="Calibri" w:hAnsi="Calibri"/>
+                <w:color w:val="000000"/>
+                <w:sz w:val="22"/>
+                <w:szCs w:val="22"/>
+              </w:rPr>
+              <w:t>Step 7. Then time value is received without errors</w:t>
+            </w:r>
+          </w:p>
+        </w:tc>
+      </w:tr>
+      <w:tr>
+        <w:trPr>
+          <w:trHeight w:val="600"/>
+        </w:trPr>
+        <w:tc>
+          <w:tcPr>
+            <w:tcW w:w="1060" w:type="dxa"/>
+            <w:tcBorders>
+              <w:top w:val="nil"/>
+              <w:left w:val="nil"/>
+              <w:bottom w:val="nil"/>
+              <w:right w:val="nil"/>
+            </w:tcBorders>
+            <w:shd w:val="clear" w:color="auto" w:fill="auto"/>
+            <w:hideMark/>
+          </w:tcPr>
+          <w:p>
+            <w:pPr>
+              <w:spacing w:after="0"/>
+              <w:rPr>
+                <w:rFonts w:ascii="Calibri" w:eastAsia="Times New Roman" w:hAnsi="Calibri"/>
+                <w:color w:val="000000"/>
+                <w:sz w:val="22"/>
+                <w:szCs w:val="22"/>
+              </w:rPr>
+            </w:pPr>
+            <w:r>
+              <w:rPr>
+                <w:rFonts w:ascii="Calibri" w:hAnsi="Calibri"/>
+                <w:color w:val="000000"/>
+                <w:sz w:val="22"/>
+                <w:szCs w:val="22"/>
+              </w:rPr>
+              <w:t>99223</w:t>
+            </w:r>
+          </w:p>
+        </w:tc>
+        <w:tc>
+          <w:tcPr>
+            <w:tcW w:w="3160" w:type="dxa"/>
+            <w:tcBorders>
+              <w:top w:val="nil"/>
+              <w:left w:val="nil"/>
+              <w:bottom w:val="nil"/>
+              <w:right w:val="nil"/>
+            </w:tcBorders>
+            <w:shd w:val="clear" w:color="auto" w:fill="auto"/>
+            <w:hideMark/>
+          </w:tcPr>
+          <w:p>
+            <w:pPr>
+              <w:spacing w:after="0"/>
+              <w:rPr>
+                <w:rFonts w:ascii="Times New Roman" w:eastAsia="Times New Roman" w:hAnsi="Times New Roman"/>
+              </w:rPr>
+            </w:pPr>
+            <w:r>
+              <w:rPr>
+                <w:rFonts w:ascii="Calibri" w:hAnsi="Calibri"/>
+                <w:color w:val="000000"/>
+                <w:sz w:val="22"/>
+                <w:szCs w:val="22"/>
+              </w:rPr>
+              <w:t>Scenario: Receive value from Time Port subscription</w:t>
+            </w:r>
+          </w:p>
+        </w:tc>
+        <w:tc>
+          <w:tcPr>
+            <w:tcW w:w="5260" w:type="dxa"/>
+            <w:tcBorders>
+              <w:top w:val="nil"/>
+              <w:left w:val="nil"/>
+              <w:bottom w:val="nil"/>
+              <w:right w:val="nil"/>
+            </w:tcBorders>
+            <w:shd w:val="clear" w:color="auto" w:fill="auto"/>
+            <w:hideMark/>
+          </w:tcPr>
+          <w:p>
+            <w:pPr>
+              <w:spacing w:after="0"/>
+              <w:rPr>
+                <w:rFonts w:ascii="Calibri" w:eastAsia="Times New Roman" w:hAnsi="Calibri"/>
+                <w:color w:val="000000"/>
+                <w:sz w:val="22"/>
+                <w:szCs w:val="22"/>
+              </w:rPr>
+            </w:pPr>
+            <w:r>
+              <w:rPr>
+                <w:rFonts w:ascii="Calibri" w:hAnsi="Calibri"/>
+                <w:color w:val="000000"/>
+                <w:sz w:val="22"/>
+                <w:szCs w:val="22"/>
+              </w:rPr>
+              <w:t>Step 1. Background: Given distance between device and appliance is 50 cm</w:t>
+            </w:r>
+          </w:p>
+        </w:tc>
+      </w:tr>
+      <w:tr>
+        <w:trPr>
+          <w:trHeight w:val="600"/>
+        </w:trPr>
+        <w:tc>
+          <w:tcPr>
+            <w:tcW w:w="1060" w:type="dxa"/>
+            <w:tcBorders>
+              <w:top w:val="nil"/>
+              <w:left w:val="nil"/>
+              <w:bottom w:val="nil"/>
+              <w:right w:val="nil"/>
+            </w:tcBorders>
+            <w:shd w:val="clear" w:color="auto" w:fill="auto"/>
+            <w:hideMark/>
+          </w:tcPr>
+          <w:p>
+            <w:pPr>
+              <w:spacing w:after="0"/>
+              <w:rPr>
+                <w:rFonts w:ascii="Calibri" w:eastAsia="Times New Roman" w:hAnsi="Calibri"/>
+                <w:color w:val="000000"/>
+                <w:sz w:val="22"/>
+                <w:szCs w:val="22"/>
+              </w:rPr>
+            </w:pPr>
+          </w:p>
+        </w:tc>
+        <w:tc>
+          <w:tcPr>
+            <w:tcW w:w="3160" w:type="dxa"/>
+            <w:tcBorders>
+              <w:top w:val="nil"/>
+              <w:left w:val="nil"/>
+              <w:bottom w:val="nil"/>
+              <w:right w:val="nil"/>
+            </w:tcBorders>
+            <w:shd w:val="clear" w:color="auto" w:fill="auto"/>
+            <w:hideMark/>
+          </w:tcPr>
+          <w:p>
+            <w:pPr>
+              <w:spacing w:after="0"/>
+              <w:rPr>
+                <w:rFonts w:ascii="Calibri" w:eastAsia="Times New Roman" w:hAnsi="Calibri"/>
+                <w:color w:val="000000"/>
+                <w:sz w:val="22"/>
+                <w:szCs w:val="22"/>
+              </w:rPr>
+            </w:pPr>
+          </w:p>
+        </w:tc>
+        <w:tc>
+          <w:tcPr>
+            <w:tcW w:w="5260" w:type="dxa"/>
+            <w:tcBorders>
+              <w:top w:val="nil"/>
+              <w:left w:val="nil"/>
+              <w:bottom w:val="nil"/>
+              <w:right w:val="nil"/>
+            </w:tcBorders>
+            <w:shd w:val="clear" w:color="auto" w:fill="auto"/>
+            <w:hideMark/>
+          </w:tcPr>
+          <w:p>
+            <w:pPr>
+              <w:spacing w:after="0"/>
+              <w:rPr>
+                <w:rFonts w:ascii="Calibri" w:eastAsia="Times New Roman" w:hAnsi="Calibri"/>
+                <w:color w:val="000000"/>
+                <w:sz w:val="22"/>
+                <w:szCs w:val="22"/>
+              </w:rPr>
+            </w:pPr>
+            <w:r>
+              <w:rPr>
+                <w:rFonts w:ascii="Calibri" w:hAnsi="Calibri"/>
+                <w:color w:val="000000"/>
+                <w:sz w:val="22"/>
+                <w:szCs w:val="22"/>
+              </w:rPr>
+              <w:t>Step 2. Background: And The environment is logged</w:t>
+            </w:r>
+          </w:p>
+        </w:tc>
+      </w:tr>
+      <w:tr>
+        <w:trPr>
+          <w:trHeight w:val="300"/>
+        </w:trPr>
+        <w:tc>
+          <w:tcPr>
+            <w:tcW w:w="1060" w:type="dxa"/>
+            <w:tcBorders>
+              <w:top w:val="nil"/>
+              <w:left w:val="nil"/>
+              <w:bottom w:val="nil"/>
+              <w:right w:val="nil"/>
+            </w:tcBorders>
+            <w:shd w:val="clear" w:color="auto" w:fill="auto"/>
+            <w:hideMark/>
+          </w:tcPr>
+          <w:p>
+            <w:pPr>
+              <w:spacing w:after="0"/>
+              <w:rPr>
+                <w:rFonts w:ascii="Calibri" w:eastAsia="Times New Roman" w:hAnsi="Calibri"/>
+                <w:color w:val="000000"/>
+                <w:sz w:val="22"/>
+                <w:szCs w:val="22"/>
+              </w:rPr>
+            </w:pPr>
+          </w:p>
+        </w:tc>
+        <w:tc>
+          <w:tcPr>
+            <w:tcW w:w="3160" w:type="dxa"/>
+            <w:tcBorders>
+              <w:top w:val="nil"/>
+              <w:left w:val="nil"/>
+              <w:bottom w:val="nil"/>
+              <w:right w:val="nil"/>
+            </w:tcBorders>
+            <w:shd w:val="clear" w:color="auto" w:fill="auto"/>
+            <w:hideMark/>
+          </w:tcPr>
+          <w:p>
+            <w:pPr>
+              <w:spacing w:after="0"/>
+              <w:rPr>
+                <w:rFonts w:ascii="Times New Roman" w:eastAsia="Times New Roman" w:hAnsi="Times New Roman"/>
+              </w:rPr>
+            </w:pPr>
+          </w:p>
+        </w:tc>
+        <w:tc>
+          <w:tcPr>
+            <w:tcW w:w="5260" w:type="dxa"/>
+            <w:tcBorders>
+              <w:top w:val="nil"/>
+              <w:left w:val="nil"/>
+              <w:bottom w:val="nil"/>
+              <w:right w:val="nil"/>
+            </w:tcBorders>
+            <w:shd w:val="clear" w:color="auto" w:fill="auto"/>
+            <w:hideMark/>
+          </w:tcPr>
+          <w:p>
+            <w:pPr>
+              <w:spacing w:after="0"/>
+              <w:rPr>
+                <w:rFonts w:ascii="Calibri" w:eastAsia="Times New Roman" w:hAnsi="Calibri"/>
+                <w:color w:val="000000"/>
+                <w:sz w:val="22"/>
+                <w:szCs w:val="22"/>
+              </w:rPr>
+            </w:pPr>
+            <w:r>
+              <w:rPr>
+                <w:rFonts w:ascii="Calibri" w:hAnsi="Calibri"/>
+                <w:color w:val="000000"/>
+                <w:sz w:val="22"/>
+                <w:szCs w:val="22"/>
+              </w:rPr>
+              <w:t xml:space="preserve">Step 3. Background: And </w:t>
+            </w:r>
+            <w:proofErr w:type="spellStart"/>
+            <w:r>
+              <w:rPr>
+                <w:rFonts w:ascii="Calibri" w:hAnsi="Calibri"/>
+                <w:color w:val="000000"/>
+                <w:sz w:val="22"/>
+                <w:szCs w:val="22"/>
+              </w:rPr>
+              <w:t>bluetooth</w:t>
+            </w:r>
+            <w:proofErr w:type="spellEnd"/>
+            <w:r>
+              <w:rPr>
+                <w:rFonts w:ascii="Calibri" w:hAnsi="Calibri"/>
+                <w:color w:val="000000"/>
+                <w:sz w:val="22"/>
+                <w:szCs w:val="22"/>
+              </w:rPr>
+              <w:t xml:space="preserve"> is turned on</w:t>
+            </w:r>
+          </w:p>
+        </w:tc>
+      </w:tr>
+      <w:tr>
+        <w:trPr>
+          <w:trHeight w:val="300"/>
+        </w:trPr>
+        <w:tc>
+          <w:tcPr>
+            <w:tcW w:w="1060" w:type="dxa"/>
+            <w:tcBorders>
+              <w:top w:val="nil"/>
+              <w:left w:val="nil"/>
+              <w:bottom w:val="nil"/>
+              <w:right w:val="nil"/>
+            </w:tcBorders>
+            <w:shd w:val="clear" w:color="auto" w:fill="auto"/>
+            <w:hideMark/>
+          </w:tcPr>
+          <w:p>
+            <w:pPr>
+              <w:spacing w:after="0"/>
+              <w:rPr>
+                <w:rFonts w:ascii="Calibri" w:eastAsia="Times New Roman" w:hAnsi="Calibri"/>
+                <w:color w:val="000000"/>
+                <w:sz w:val="22"/>
+                <w:szCs w:val="22"/>
+              </w:rPr>
+            </w:pPr>
+          </w:p>
+        </w:tc>
+        <w:tc>
+          <w:tcPr>
+            <w:tcW w:w="3160" w:type="dxa"/>
+            <w:tcBorders>
+              <w:top w:val="nil"/>
+              <w:left w:val="nil"/>
+              <w:bottom w:val="nil"/>
+              <w:right w:val="nil"/>
+            </w:tcBorders>
+            <w:shd w:val="clear" w:color="auto" w:fill="auto"/>
+            <w:hideMark/>
+          </w:tcPr>
+          <w:p>
+            <w:pPr>
+              <w:spacing w:after="0"/>
+              <w:rPr>
+                <w:rFonts w:ascii="Times New Roman" w:eastAsia="Times New Roman" w:hAnsi="Times New Roman"/>
+              </w:rPr>
+            </w:pPr>
+          </w:p>
+        </w:tc>
+        <w:tc>
+          <w:tcPr>
+            <w:tcW w:w="5260" w:type="dxa"/>
+            <w:tcBorders>
+              <w:top w:val="nil"/>
+              <w:left w:val="nil"/>
+              <w:bottom w:val="nil"/>
+              <w:right w:val="nil"/>
+            </w:tcBorders>
+            <w:shd w:val="clear" w:color="auto" w:fill="auto"/>
+            <w:hideMark/>
+          </w:tcPr>
+          <w:p>
+            <w:pPr>
+              <w:spacing w:after="0"/>
+              <w:rPr>
+                <w:rFonts w:ascii="Calibri" w:eastAsia="Times New Roman" w:hAnsi="Calibri"/>
+                <w:color w:val="000000"/>
+                <w:sz w:val="22"/>
+                <w:szCs w:val="22"/>
+              </w:rPr>
+            </w:pPr>
+            <w:r>
+              <w:rPr>
+                <w:rFonts w:ascii="Calibri" w:hAnsi="Calibri"/>
+                <w:color w:val="000000"/>
+                <w:sz w:val="22"/>
+                <w:szCs w:val="22"/>
+              </w:rPr>
+              <w:t xml:space="preserve">Step 4. Background: And an appliance with </w:t>
+            </w:r>
+            <w:proofErr w:type="spellStart"/>
+            <w:r>
+              <w:rPr>
+                <w:rFonts w:ascii="Calibri" w:hAnsi="Calibri"/>
+                <w:color w:val="000000"/>
+                <w:sz w:val="22"/>
+                <w:szCs w:val="22"/>
+              </w:rPr>
+              <w:t>cppId</w:t>
+            </w:r>
+            <w:proofErr w:type="spellEnd"/>
+            <w:r>
+              <w:rPr>
+                <w:rFonts w:ascii="Calibri" w:hAnsi="Calibri"/>
+                <w:color w:val="000000"/>
+                <w:sz w:val="22"/>
+                <w:szCs w:val="22"/>
+              </w:rPr>
+              <w:t xml:space="preserve"> "22:22:22:CC:6C:57" is discovered and selected</w:t>
+            </w:r>
+          </w:p>
+        </w:tc>
+      </w:tr>
+      <w:tr>
+        <w:trPr>
+          <w:trHeight w:val="300"/>
+        </w:trPr>
+        <w:tc>
+          <w:tcPr>
+            <w:tcW w:w="1060" w:type="dxa"/>
+            <w:tcBorders>
+              <w:top w:val="nil"/>
+              <w:left w:val="nil"/>
+              <w:bottom w:val="nil"/>
+              <w:right w:val="nil"/>
+            </w:tcBorders>
+            <w:shd w:val="clear" w:color="auto" w:fill="auto"/>
+            <w:hideMark/>
+          </w:tcPr>
+          <w:p>
+            <w:pPr>
+              <w:spacing w:after="0"/>
+              <w:rPr>
+                <w:rFonts w:ascii="Calibri" w:eastAsia="Times New Roman" w:hAnsi="Calibri"/>
+                <w:color w:val="000000"/>
+                <w:sz w:val="22"/>
+                <w:szCs w:val="22"/>
+              </w:rPr>
+            </w:pPr>
+          </w:p>
+        </w:tc>
+        <w:tc>
+          <w:tcPr>
+            <w:tcW w:w="3160" w:type="dxa"/>
+            <w:tcBorders>
+              <w:top w:val="nil"/>
+              <w:left w:val="nil"/>
+              <w:bottom w:val="nil"/>
+              <w:right w:val="nil"/>
+            </w:tcBorders>
+            <w:shd w:val="clear" w:color="auto" w:fill="auto"/>
+            <w:hideMark/>
+          </w:tcPr>
+          <w:p>
+            <w:pPr>
+              <w:spacing w:after="0"/>
+              <w:rPr>
+                <w:rFonts w:ascii="Times New Roman" w:eastAsia="Times New Roman" w:hAnsi="Times New Roman"/>
+              </w:rPr>
+            </w:pPr>
+          </w:p>
+        </w:tc>
+        <w:tc>
+          <w:tcPr>
+            <w:tcW w:w="5260" w:type="dxa"/>
+            <w:tcBorders>
+              <w:top w:val="nil"/>
+              <w:left w:val="nil"/>
+              <w:bottom w:val="nil"/>
+              <w:right w:val="nil"/>
+            </w:tcBorders>
+            <w:shd w:val="clear" w:color="auto" w:fill="auto"/>
+            <w:hideMark/>
+          </w:tcPr>
+          <w:p>
+            <w:pPr>
+              <w:spacing w:after="0"/>
+              <w:rPr>
+                <w:rFonts w:ascii="Calibri" w:eastAsia="Times New Roman" w:hAnsi="Calibri"/>
+                <w:color w:val="000000"/>
+                <w:sz w:val="22"/>
+                <w:szCs w:val="22"/>
+              </w:rPr>
+            </w:pPr>
+            <w:r>
+              <w:rPr>
+                <w:rFonts w:ascii="Calibri" w:hAnsi="Calibri"/>
+                <w:color w:val="000000"/>
+                <w:sz w:val="22"/>
+                <w:szCs w:val="22"/>
+              </w:rPr>
+              <w:t>Step 5. Background: And stay connected is disabled</w:t>
+            </w:r>
+          </w:p>
+        </w:tc>
+      </w:tr>
+      <w:tr>
+        <w:trPr>
+          <w:trHeight w:val="300"/>
+        </w:trPr>
+        <w:tc>
+          <w:tcPr>
+            <w:tcW w:w="1060" w:type="dxa"/>
+            <w:tcBorders>
+              <w:top w:val="nil"/>
+              <w:left w:val="nil"/>
+              <w:bottom w:val="nil"/>
+              <w:right w:val="nil"/>
+            </w:tcBorders>
+            <w:shd w:val="clear" w:color="auto" w:fill="auto"/>
+            <w:hideMark/>
+          </w:tcPr>
+          <w:p>
+            <w:pPr>
+              <w:spacing w:after="0"/>
+              <w:rPr>
+                <w:rFonts w:ascii="Calibri" w:eastAsia="Times New Roman" w:hAnsi="Calibri"/>
+                <w:color w:val="000000"/>
+                <w:sz w:val="22"/>
+                <w:szCs w:val="22"/>
+              </w:rPr>
+            </w:pPr>
+          </w:p>
+        </w:tc>
+        <w:tc>
+          <w:tcPr>
+            <w:tcW w:w="3160" w:type="dxa"/>
+            <w:tcBorders>
+              <w:top w:val="nil"/>
+              <w:left w:val="nil"/>
+              <w:bottom w:val="nil"/>
+              <w:right w:val="nil"/>
+            </w:tcBorders>
+            <w:shd w:val="clear" w:color="auto" w:fill="auto"/>
+            <w:hideMark/>
+          </w:tcPr>
+          <w:p>
+            <w:pPr>
+              <w:spacing w:after="0"/>
+              <w:rPr>
+                <w:rFonts w:ascii="Times New Roman" w:eastAsia="Times New Roman" w:hAnsi="Times New Roman"/>
+              </w:rPr>
+            </w:pPr>
+          </w:p>
+        </w:tc>
+        <w:tc>
+          <w:tcPr>
+            <w:tcW w:w="5260" w:type="dxa"/>
+            <w:tcBorders>
+              <w:top w:val="nil"/>
+              <w:left w:val="nil"/>
+              <w:bottom w:val="nil"/>
+              <w:right w:val="nil"/>
+            </w:tcBorders>
+            <w:shd w:val="clear" w:color="auto" w:fill="auto"/>
+            <w:hideMark/>
+          </w:tcPr>
+          <w:p>
+            <w:pPr>
+              <w:spacing w:after="0"/>
+              <w:rPr>
+                <w:rFonts w:ascii="Calibri" w:eastAsia="Times New Roman" w:hAnsi="Calibri"/>
+                <w:color w:val="000000"/>
+                <w:sz w:val="22"/>
+                <w:szCs w:val="22"/>
+              </w:rPr>
+            </w:pPr>
+            <w:r>
+              <w:rPr>
+                <w:rFonts w:ascii="Calibri" w:hAnsi="Calibri"/>
+                <w:color w:val="000000"/>
+                <w:sz w:val="22"/>
+                <w:szCs w:val="22"/>
+              </w:rPr>
+              <w:t>Step 6. When device subscribes on time port</w:t>
+            </w:r>
+          </w:p>
+        </w:tc>
+      </w:tr>
+      <w:tr>
+        <w:trPr>
+          <w:trHeight w:val="600"/>
+        </w:trPr>
+        <w:tc>
+          <w:tcPr>
+            <w:tcW w:w="1060" w:type="dxa"/>
+            <w:tcBorders>
+              <w:top w:val="nil"/>
+              <w:left w:val="nil"/>
+              <w:bottom w:val="nil"/>
+              <w:right w:val="nil"/>
+            </w:tcBorders>
+            <w:shd w:val="clear" w:color="auto" w:fill="auto"/>
+            <w:hideMark/>
+          </w:tcPr>
+          <w:p>
+            <w:pPr>
+              <w:spacing w:after="0"/>
+              <w:rPr>
+                <w:rFonts w:ascii="Calibri" w:eastAsia="Times New Roman" w:hAnsi="Calibri"/>
+                <w:color w:val="000000"/>
+                <w:sz w:val="22"/>
+                <w:szCs w:val="22"/>
+              </w:rPr>
+            </w:pPr>
+          </w:p>
+        </w:tc>
+        <w:tc>
+          <w:tcPr>
+            <w:tcW w:w="3160" w:type="dxa"/>
+            <w:tcBorders>
+              <w:top w:val="nil"/>
+              <w:left w:val="nil"/>
+              <w:bottom w:val="nil"/>
+              <w:right w:val="nil"/>
+            </w:tcBorders>
+            <w:shd w:val="clear" w:color="auto" w:fill="auto"/>
+            <w:hideMark/>
+          </w:tcPr>
+          <w:p>
+            <w:pPr>
+              <w:spacing w:after="0"/>
+              <w:rPr>
+                <w:rFonts w:ascii="Times New Roman" w:eastAsia="Times New Roman" w:hAnsi="Times New Roman"/>
+              </w:rPr>
+            </w:pPr>
+          </w:p>
+        </w:tc>
+        <w:tc>
+          <w:tcPr>
+            <w:tcW w:w="5260" w:type="dxa"/>
+            <w:tcBorders>
+              <w:top w:val="nil"/>
+              <w:left w:val="nil"/>
+              <w:bottom w:val="nil"/>
+              <w:right w:val="nil"/>
+            </w:tcBorders>
+            <w:shd w:val="clear" w:color="auto" w:fill="auto"/>
+            <w:hideMark/>
+          </w:tcPr>
+          <w:p>
+            <w:pPr>
+              <w:spacing w:after="0"/>
+              <w:rPr>
+                <w:rFonts w:ascii="Calibri" w:eastAsia="Times New Roman" w:hAnsi="Calibri"/>
+                <w:color w:val="000000"/>
+                <w:sz w:val="22"/>
+                <w:szCs w:val="22"/>
+              </w:rPr>
+            </w:pPr>
+            <w:r>
+              <w:rPr>
+                <w:rFonts w:ascii="Calibri" w:hAnsi="Calibri"/>
+                <w:color w:val="000000"/>
+                <w:sz w:val="22"/>
+                <w:szCs w:val="22"/>
+              </w:rPr>
+              <w:t>Step 7. Then time value is received 5 times without errors</w:t>
             </w:r>
           </w:p>
         </w:tc>
@@ -3190,83 +4532,10 @@
     </w:tbl>
     <w:p/>
     <w:p>
-      <w:r>
-        <w:t xml:space="preserve">The table below shows all the test cases (scenarios) to verify the requirements of </w:t>
-      </w:r>
-      <w:proofErr w:type="spellStart"/>
-      <w:r>
-        <w:t>Blue</w:t>
-      </w:r>
-      <w:r>
-        <w:t>Lib</w:t>
-      </w:r>
-      <w:proofErr w:type="spellEnd"/>
-      <w:r>
-        <w:t>:</w:t>
-      </w:r>
-    </w:p>
-    <w:tbl>
-      <w:tblPr>
-        <w:tblStyle w:val="TableGrid"/>
-        <w:tblW w:w="9631" w:type="dxa"/>
-        <w:tblLook w:val="04A0" w:firstRow="1" w:lastRow="0" w:firstColumn="1" w:lastColumn="0" w:noHBand="0" w:noVBand="1"/>
-      </w:tblPr>
-      <w:tblGrid>
-        <w:gridCol w:w="1457"/>
-        <w:gridCol w:w="8174"/>
-      </w:tblGrid>
-      <w:tr>
-        <w:trPr>
-          <w:trHeight w:val="249"/>
-        </w:trPr>
-        <w:tc>
-          <w:tcPr>
-            <w:tcW w:w="1457" w:type="dxa"/>
-            <w:shd w:val="clear" w:color="auto" w:fill="1F497D" w:themeFill="text2"/>
-          </w:tcPr>
-          <w:p>
-            <w:pPr>
-              <w:spacing w:after="0"/>
-              <w:rPr>
-                <w:color w:val="FFFFFF" w:themeColor="background1"/>
-              </w:rPr>
-            </w:pPr>
-            <w:r>
-              <w:rPr>
-                <w:color w:val="FFFFFF" w:themeColor="background1"/>
-              </w:rPr>
-              <w:t>Test Case ID</w:t>
-            </w:r>
-          </w:p>
-        </w:tc>
-        <w:tc>
-          <w:tcPr>
-            <w:tcW w:w="8174" w:type="dxa"/>
-            <w:shd w:val="clear" w:color="auto" w:fill="1F497D" w:themeFill="text2"/>
-          </w:tcPr>
-          <w:p>
-            <w:pPr>
-              <w:spacing w:after="0"/>
-              <w:rPr>
-                <w:color w:val="FFFFFF" w:themeColor="background1"/>
-              </w:rPr>
-            </w:pPr>
-            <w:r>
-              <w:rPr>
-                <w:color w:val="FFFFFF" w:themeColor="background1"/>
-              </w:rPr>
-              <w:t>Test Case Title</w:t>
-            </w:r>
-          </w:p>
-        </w:tc>
-      </w:tr>
-    </w:tbl>
-    <w:p/>
-    <w:p>
       <w:pPr>
         <w:pStyle w:val="Heading1"/>
       </w:pPr>
-      <w:bookmarkStart w:id="29" w:name="_Toc499286648"/>
+      <w:bookmarkStart w:id="29" w:name="_Toc499641496"/>
       <w:r>
         <w:t xml:space="preserve">Test </w:t>
       </w:r>
@@ -3294,8 +4563,9 @@
       <w:pPr>
         <w:pStyle w:val="Heading1"/>
       </w:pPr>
-      <w:bookmarkStart w:id="30" w:name="_Toc499286649"/>
-      <w:r>
+      <w:bookmarkStart w:id="30" w:name="_Toc499641497"/>
+      <w:r>
+        <w:lastRenderedPageBreak/>
         <w:t>Revision History</w:t>
       </w:r>
       <w:bookmarkEnd w:id="30"/>
@@ -4296,13 +5566,267 @@
           </w:p>
         </w:tc>
       </w:tr>
+      <w:tr>
+        <w:tc>
+          <w:tcPr>
+            <w:tcW w:w="978" w:type="dxa"/>
+            <w:tcMar>
+              <w:top w:w="80" w:type="dxa"/>
+              <w:left w:w="80" w:type="dxa"/>
+              <w:bottom w:w="80" w:type="dxa"/>
+              <w:right w:w="80" w:type="dxa"/>
+            </w:tcMar>
+          </w:tcPr>
+          <w:p>
+            <w:pPr>
+              <w:pStyle w:val="NoSpacing"/>
+              <w:rPr>
+                <w:rFonts w:eastAsia="Calibri" w:cs="Arial"/>
+              </w:rPr>
+            </w:pPr>
+            <w:r>
+              <w:rPr>
+                <w:rFonts w:eastAsia="Calibri" w:cs="Arial"/>
+              </w:rPr>
+              <w:t>3.1</w:t>
+            </w:r>
+          </w:p>
+        </w:tc>
+        <w:tc>
+          <w:tcPr>
+            <w:tcW w:w="1412" w:type="dxa"/>
+            <w:tcMar>
+              <w:top w:w="80" w:type="dxa"/>
+              <w:left w:w="80" w:type="dxa"/>
+              <w:bottom w:w="80" w:type="dxa"/>
+              <w:right w:w="80" w:type="dxa"/>
+            </w:tcMar>
+          </w:tcPr>
+          <w:p>
+            <w:pPr>
+              <w:pStyle w:val="NoSpacing"/>
+              <w:rPr>
+                <w:rFonts w:eastAsia="Calibri" w:cs="Arial"/>
+              </w:rPr>
+            </w:pPr>
+            <w:r>
+              <w:rPr>
+                <w:rFonts w:eastAsia="Calibri" w:cs="Arial"/>
+              </w:rPr>
+              <w:t>2017-Nov-27</w:t>
+            </w:r>
+          </w:p>
+        </w:tc>
+        <w:tc>
+          <w:tcPr>
+            <w:tcW w:w="1682" w:type="dxa"/>
+            <w:tcMar>
+              <w:top w:w="80" w:type="dxa"/>
+              <w:left w:w="80" w:type="dxa"/>
+              <w:bottom w:w="80" w:type="dxa"/>
+              <w:right w:w="80" w:type="dxa"/>
+            </w:tcMar>
+          </w:tcPr>
+          <w:p>
+            <w:pPr>
+              <w:pStyle w:val="NoSpacing"/>
+              <w:rPr>
+                <w:rFonts w:eastAsia="Calibri" w:cs="Arial"/>
+              </w:rPr>
+            </w:pPr>
+            <w:r>
+              <w:rPr>
+                <w:rFonts w:eastAsia="Calibri" w:cs="Arial"/>
+              </w:rPr>
+              <w:t>Gerard Arts</w:t>
+            </w:r>
+          </w:p>
+        </w:tc>
+        <w:tc>
+          <w:tcPr>
+            <w:tcW w:w="3295" w:type="dxa"/>
+            <w:tcMar>
+              <w:top w:w="80" w:type="dxa"/>
+              <w:left w:w="80" w:type="dxa"/>
+              <w:bottom w:w="80" w:type="dxa"/>
+              <w:right w:w="80" w:type="dxa"/>
+            </w:tcMar>
+          </w:tcPr>
+          <w:p>
+            <w:pPr>
+              <w:pStyle w:val="NoSpacing"/>
+              <w:rPr>
+                <w:rFonts w:eastAsia="Calibri" w:cs="Arial"/>
+              </w:rPr>
+            </w:pPr>
+            <w:r>
+              <w:rPr>
+                <w:rFonts w:eastAsia="Calibri" w:cs="Arial"/>
+              </w:rPr>
+              <w:t>Sanity Tests added</w:t>
+            </w:r>
+          </w:p>
+        </w:tc>
+        <w:tc>
+          <w:tcPr>
+            <w:tcW w:w="2556" w:type="dxa"/>
+            <w:tcMar>
+              <w:top w:w="80" w:type="dxa"/>
+              <w:left w:w="80" w:type="dxa"/>
+              <w:bottom w:w="80" w:type="dxa"/>
+              <w:right w:w="80" w:type="dxa"/>
+            </w:tcMar>
+          </w:tcPr>
+          <w:p>
+            <w:pPr>
+              <w:pStyle w:val="NoSpacing"/>
+              <w:rPr>
+                <w:rFonts w:eastAsia="Calibri" w:cs="Arial"/>
+              </w:rPr>
+            </w:pPr>
+            <w:r>
+              <w:rPr>
+                <w:rFonts w:eastAsia="Calibri" w:cs="Arial"/>
+              </w:rPr>
+              <w:t>Ready for Review (release 2017.5.0)</w:t>
+            </w:r>
+          </w:p>
+        </w:tc>
+      </w:tr>
+      <w:tr>
+        <w:tc>
+          <w:tcPr>
+            <w:tcW w:w="978" w:type="dxa"/>
+            <w:tcMar>
+              <w:top w:w="80" w:type="dxa"/>
+              <w:left w:w="80" w:type="dxa"/>
+              <w:bottom w:w="80" w:type="dxa"/>
+              <w:right w:w="80" w:type="dxa"/>
+            </w:tcMar>
+          </w:tcPr>
+          <w:p>
+            <w:pPr>
+              <w:pStyle w:val="NoSpacing"/>
+              <w:rPr>
+                <w:rFonts w:eastAsia="Calibri" w:cs="Arial"/>
+              </w:rPr>
+            </w:pPr>
+            <w:r>
+              <w:rPr>
+                <w:rFonts w:eastAsia="Calibri" w:cs="Arial"/>
+              </w:rPr>
+              <w:t>4.0</w:t>
+            </w:r>
+          </w:p>
+        </w:tc>
+        <w:tc>
+          <w:tcPr>
+            <w:tcW w:w="1412" w:type="dxa"/>
+            <w:tcMar>
+              <w:top w:w="80" w:type="dxa"/>
+              <w:left w:w="80" w:type="dxa"/>
+              <w:bottom w:w="80" w:type="dxa"/>
+              <w:right w:w="80" w:type="dxa"/>
+            </w:tcMar>
+          </w:tcPr>
+          <w:p>
+            <w:pPr>
+              <w:pStyle w:val="NoSpacing"/>
+              <w:rPr>
+                <w:rFonts w:eastAsia="Calibri" w:cs="Arial"/>
+              </w:rPr>
+            </w:pPr>
+            <w:r>
+              <w:rPr>
+                <w:rFonts w:eastAsia="Calibri" w:cs="Arial"/>
+              </w:rPr>
+              <w:t>2017-Nov-28</w:t>
+            </w:r>
+          </w:p>
+        </w:tc>
+        <w:tc>
+          <w:tcPr>
+            <w:tcW w:w="1682" w:type="dxa"/>
+            <w:tcMar>
+              <w:top w:w="80" w:type="dxa"/>
+              <w:left w:w="80" w:type="dxa"/>
+              <w:bottom w:w="80" w:type="dxa"/>
+              <w:right w:w="80" w:type="dxa"/>
+            </w:tcMar>
+          </w:tcPr>
+          <w:p>
+            <w:pPr>
+              <w:pStyle w:val="NoSpacing"/>
+              <w:rPr>
+                <w:rFonts w:eastAsia="Calibri" w:cs="Arial"/>
+              </w:rPr>
+            </w:pPr>
+            <w:r>
+              <w:rPr>
+                <w:rFonts w:eastAsia="Calibri" w:cs="Arial"/>
+              </w:rPr>
+              <w:t>Gerard Arts</w:t>
+            </w:r>
+          </w:p>
+        </w:tc>
+        <w:tc>
+          <w:tcPr>
+            <w:tcW w:w="3295" w:type="dxa"/>
+            <w:tcMar>
+              <w:top w:w="80" w:type="dxa"/>
+              <w:left w:w="80" w:type="dxa"/>
+              <w:bottom w:w="80" w:type="dxa"/>
+              <w:right w:w="80" w:type="dxa"/>
+            </w:tcMar>
+          </w:tcPr>
+          <w:p>
+            <w:pPr>
+              <w:pStyle w:val="NoSpacing"/>
+              <w:rPr>
+                <w:rFonts w:eastAsia="Calibri" w:cs="Arial"/>
+              </w:rPr>
+            </w:pPr>
+            <w:r>
+              <w:rPr>
+                <w:rFonts w:eastAsia="Calibri" w:cs="Arial"/>
+              </w:rPr>
+              <w:t>Version changed</w:t>
+            </w:r>
+          </w:p>
+        </w:tc>
+        <w:tc>
+          <w:tcPr>
+            <w:tcW w:w="2556" w:type="dxa"/>
+            <w:tcMar>
+              <w:top w:w="80" w:type="dxa"/>
+              <w:left w:w="80" w:type="dxa"/>
+              <w:bottom w:w="80" w:type="dxa"/>
+              <w:right w:w="80" w:type="dxa"/>
+            </w:tcMar>
+          </w:tcPr>
+          <w:p>
+            <w:pPr>
+              <w:pStyle w:val="NoSpacing"/>
+              <w:rPr>
+                <w:rFonts w:eastAsia="Calibri" w:cs="Arial"/>
+              </w:rPr>
+            </w:pPr>
+            <w:r>
+              <w:rPr>
+                <w:rFonts w:eastAsia="Calibri" w:cs="Arial"/>
+              </w:rPr>
+              <w:t>Release 2017.5.0</w:t>
+            </w:r>
+          </w:p>
+        </w:tc>
+      </w:tr>
     </w:tbl>
     <w:p/>
     <w:p>
       <w:pPr>
         <w:pStyle w:val="Heading1"/>
       </w:pPr>
-      <w:bookmarkStart w:id="31" w:name="_Toc499286650"/>
+      <w:bookmarkStart w:id="31" w:name="_Toc499641498"/>
       <w:r>
         <w:t>Approval</w:t>
       </w:r>
@@ -4694,10 +6218,85 @@
   <w:p>
     <w:pPr>
       <w:pStyle w:val="Footer"/>
+      <w:jc w:val="right"/>
       <w:rPr>
         <w:rFonts w:cs="Arial"/>
       </w:rPr>
     </w:pPr>
+    <w:r>
+      <w:rPr>
+        <w:rFonts w:ascii="Times New Roman" w:hAnsi="Times New Roman" w:cs="Arial"/>
+      </w:rPr>
+      <w:t xml:space="preserve">Page </w:t>
+    </w:r>
+    <w:r>
+      <w:rPr>
+        <w:rFonts w:ascii="Times New Roman" w:hAnsi="Times New Roman" w:cs="Arial"/>
+      </w:rPr>
+      <w:fldChar w:fldCharType="begin"/>
+    </w:r>
+    <w:r>
+      <w:rPr>
+        <w:rFonts w:ascii="Times New Roman" w:hAnsi="Times New Roman" w:cs="Arial"/>
+      </w:rPr>
+      <w:instrText xml:space="preserve"> PAGE </w:instrText>
+    </w:r>
+    <w:r>
+      <w:rPr>
+        <w:rFonts w:ascii="Times New Roman" w:hAnsi="Times New Roman" w:cs="Arial"/>
+      </w:rPr>
+      <w:fldChar w:fldCharType="separate"/>
+    </w:r>
+    <w:r>
+      <w:rPr>
+        <w:rFonts w:ascii="Times New Roman" w:hAnsi="Times New Roman" w:cs="Arial"/>
+        <w:noProof/>
+      </w:rPr>
+      <w:t>5</w:t>
+    </w:r>
+    <w:r>
+      <w:rPr>
+        <w:rFonts w:ascii="Times New Roman" w:hAnsi="Times New Roman" w:cs="Arial"/>
+      </w:rPr>
+      <w:fldChar w:fldCharType="end"/>
+    </w:r>
+    <w:r>
+      <w:rPr>
+        <w:rFonts w:ascii="Times New Roman" w:hAnsi="Times New Roman" w:cs="Arial"/>
+      </w:rPr>
+      <w:t xml:space="preserve"> of </w:t>
+    </w:r>
+    <w:r>
+      <w:rPr>
+        <w:rFonts w:ascii="Times New Roman" w:hAnsi="Times New Roman" w:cs="Arial"/>
+      </w:rPr>
+      <w:fldChar w:fldCharType="begin"/>
+    </w:r>
+    <w:r>
+      <w:rPr>
+        <w:rFonts w:ascii="Times New Roman" w:hAnsi="Times New Roman" w:cs="Arial"/>
+      </w:rPr>
+      <w:instrText xml:space="preserve"> NUMPAGES </w:instrText>
+    </w:r>
+    <w:r>
+      <w:rPr>
+        <w:rFonts w:ascii="Times New Roman" w:hAnsi="Times New Roman" w:cs="Arial"/>
+      </w:rPr>
+      <w:fldChar w:fldCharType="separate"/>
+    </w:r>
+    <w:r>
+      <w:rPr>
+        <w:rFonts w:ascii="Times New Roman" w:hAnsi="Times New Roman" w:cs="Arial"/>
+        <w:noProof/>
+      </w:rPr>
+      <w:t>7</w:t>
+    </w:r>
+    <w:r>
+      <w:rPr>
+        <w:rFonts w:ascii="Times New Roman" w:hAnsi="Times New Roman" w:cs="Arial"/>
+      </w:rPr>
+      <w:fldChar w:fldCharType="end"/>
+    </w:r>
   </w:p>
 </w:ftr>
 </file>
@@ -8243,15 +9842,6 @@
 </file>
 
 <file path=customXml/item1.xml><?xml version="1.0" encoding="utf-8"?>
-<?mso-contentType ?>
-<FormTemplates xmlns="http://schemas.microsoft.com/sharepoint/v3/contenttype/forms">
-  <Display>DocumentLibraryForm</Display>
-  <Edit>DocumentLibraryForm</Edit>
-  <New>DocumentLibraryForm</New>
-</FormTemplates>
-</file>
-
-<file path=customXml/item2.xml><?xml version="1.0" encoding="utf-8"?>
 <ct:contentTypeSchema xmlns:ct="http://schemas.microsoft.com/office/2006/metadata/contentType" xmlns:ma="http://schemas.microsoft.com/office/2006/metadata/properties/metaAttributes" ct:_="" ma:_="" ma:contentTypeName="Document" ma:contentTypeID="0x0101006DF22D4ED0D65744A5324CFBF61E7267" ma:contentTypeVersion="0" ma:contentTypeDescription="Create a new document." ma:contentTypeScope="" ma:versionID="1c7d39199afebea215da257a1a8442a7">
   <xsd:schema xmlns:xsd="http://www.w3.org/2001/XMLSchema" xmlns:xs="http://www.w3.org/2001/XMLSchema" xmlns:p="http://schemas.microsoft.com/office/2006/metadata/properties" targetNamespace="http://schemas.microsoft.com/office/2006/metadata/properties" ma:root="true" ma:fieldsID="1b05d82d297216baf5b26c55225140df">
     <xsd:element name="properties">
@@ -8365,10 +9955,19 @@
 </ct:contentTypeSchema>
 </file>
 
-<file path=customXml/item3.xml><?xml version="1.0" encoding="utf-8"?>
+<file path=customXml/item2.xml><?xml version="1.0" encoding="utf-8"?>
 <p:properties xmlns:p="http://schemas.microsoft.com/office/2006/metadata/properties" xmlns:xsi="http://www.w3.org/2001/XMLSchema-instance">
   <documentManagement/>
 </p:properties>
+</file>
+
+<file path=customXml/item3.xml><?xml version="1.0" encoding="utf-8"?>
+<?mso-contentType ?>
+<FormTemplates xmlns="http://schemas.microsoft.com/sharepoint/v3/contenttype/forms">
+  <Display>DocumentLibraryForm</Display>
+  <Edit>DocumentLibraryForm</Edit>
+  <New>DocumentLibraryForm</New>
+</FormTemplates>
 </file>
 
 <file path=customXml/item4.xml><?xml version="1.0" encoding="utf-8"?>
@@ -8376,14 +9975,6 @@
 </file>
 
 <file path=customXml/itemProps1.xml><?xml version="1.0" encoding="utf-8"?>
-<ds:datastoreItem xmlns:ds="http://schemas.openxmlformats.org/officeDocument/2006/customXml" ds:itemID="{C8D50362-B91F-448D-91A7-208A13EF28A2}">
-  <ds:schemaRefs>
-    <ds:schemaRef ds:uri="http://schemas.microsoft.com/sharepoint/v3/contenttype/forms"/>
-  </ds:schemaRefs>
-</ds:datastoreItem>
-</file>
-
-<file path=customXml/itemProps2.xml><?xml version="1.0" encoding="utf-8"?>
 <ds:datastoreItem xmlns:ds="http://schemas.openxmlformats.org/officeDocument/2006/customXml" ds:itemID="{1FB60DB5-E708-4933-8311-8BE91C633993}">
   <ds:schemaRefs>
     <ds:schemaRef ds:uri="http://schemas.microsoft.com/office/2006/metadata/contentType"/>
@@ -8399,7 +9990,7 @@
 </ds:datastoreItem>
 </file>
 
-<file path=customXml/itemProps3.xml><?xml version="1.0" encoding="utf-8"?>
+<file path=customXml/itemProps2.xml><?xml version="1.0" encoding="utf-8"?>
 <ds:datastoreItem xmlns:ds="http://schemas.openxmlformats.org/officeDocument/2006/customXml" ds:itemID="{7438131F-7539-474A-BC86-ECBF587956E8}">
   <ds:schemaRefs>
     <ds:schemaRef ds:uri="http://schemas.microsoft.com/office/2006/metadata/properties"/>
@@ -8407,8 +9998,16 @@
 </ds:datastoreItem>
 </file>
 
+<file path=customXml/itemProps3.xml><?xml version="1.0" encoding="utf-8"?>
+<ds:datastoreItem xmlns:ds="http://schemas.openxmlformats.org/officeDocument/2006/customXml" ds:itemID="{C8D50362-B91F-448D-91A7-208A13EF28A2}">
+  <ds:schemaRefs>
+    <ds:schemaRef ds:uri="http://schemas.microsoft.com/sharepoint/v3/contenttype/forms"/>
+  </ds:schemaRefs>
+</ds:datastoreItem>
+</file>
+
 <file path=customXml/itemProps4.xml><?xml version="1.0" encoding="utf-8"?>
-<ds:datastoreItem xmlns:ds="http://schemas.openxmlformats.org/officeDocument/2006/customXml" ds:itemID="{0670D72B-95CB-9A45-B817-801D96BAD5FD}">
+<ds:datastoreItem xmlns:ds="http://schemas.openxmlformats.org/officeDocument/2006/customXml" ds:itemID="{1C3A83CB-6215-874F-B055-27BA8C52DADE}">
   <ds:schemaRefs>
     <ds:schemaRef ds:uri="http://schemas.openxmlformats.org/officeDocument/2006/bibliography"/>
   </ds:schemaRefs>

</xml_diff>